<commit_message>
displays results, calcResults working (not correctly)
</commit_message>
<xml_diff>
--- a/programLanguages.docx
+++ b/programLanguages.docx
@@ -3,9 +3,35 @@
 <w:document xmlns:wpc="http://schemas.microsoft.com/office/word/2010/wordprocessingCanvas" xmlns:mc="http://schemas.openxmlformats.org/markup-compatibility/2006" xmlns:o="urn:schemas-microsoft-com:office:office" xmlns:r="http://schemas.openxmlformats.org/officeDocument/2006/relationships" xmlns:m="http://schemas.openxmlformats.org/officeDocument/2006/math" xmlns:v="urn:schemas-microsoft-com:vml" xmlns:wp14="http://schemas.microsoft.com/office/word/2010/wordprocessingDrawing" xmlns:wp="http://schemas.openxmlformats.org/drawingml/2006/wordprocessingDrawing" xmlns:w10="urn:schemas-microsoft-com:office:word" xmlns:w="http://schemas.openxmlformats.org/wordprocessingml/2006/main" xmlns:w14="http://schemas.microsoft.com/office/word/2010/wordml" xmlns:wpg="http://schemas.microsoft.com/office/word/2010/wordprocessingGroup" xmlns:wpi="http://schemas.microsoft.com/office/word/2010/wordprocessingInk" xmlns:wne="http://schemas.microsoft.com/office/word/2006/wordml" xmlns:wps="http://schemas.microsoft.com/office/word/2010/wordprocessingShape" mc:Ignorable="w14 wp14">
   <w:body>
     <w:p>
-      <w:r>
+      <w:pPr>
+        <w:rPr>
+          <w:rFonts w:ascii="GorditaWeb" w:hAnsi="GorditaWeb"/>
+          <w:color w:val="000000"/>
+          <w:sz w:val="27"/>
+          <w:szCs w:val="27"/>
+          <w:shd w:val="clear" w:color="auto" w:fill="FFFFFF"/>
+        </w:rPr>
+      </w:pPr>
+      <w:r>
+        <w:rPr>
+          <w:rFonts w:ascii="GorditaWeb" w:hAnsi="GorditaWeb"/>
+          <w:color w:val="000000"/>
+          <w:sz w:val="27"/>
+          <w:szCs w:val="27"/>
+          <w:shd w:val="clear" w:color="auto" w:fill="FFFFFF"/>
+        </w:rPr>
         <w:t>Perl</w:t>
       </w:r>
+      <w:r>
+        <w:rPr>
+          <w:rFonts w:ascii="GorditaWeb" w:hAnsi="GorditaWeb"/>
+          <w:color w:val="000000"/>
+          <w:sz w:val="27"/>
+          <w:szCs w:val="27"/>
+          <w:shd w:val="clear" w:color="auto" w:fill="FFFFFF"/>
+        </w:rPr>
+        <w:t xml:space="preserve"> 5-8 points</w:t>
+      </w:r>
     </w:p>
     <w:p>
       <w:pPr>
@@ -59,6 +85,16 @@
         </w:rPr>
         <w:t>Java</w:t>
       </w:r>
+      <w:r>
+        <w:rPr>
+          <w:rFonts w:ascii="GorditaWeb" w:hAnsi="GorditaWeb"/>
+          <w:color w:val="000000"/>
+          <w:sz w:val="27"/>
+          <w:szCs w:val="27"/>
+          <w:shd w:val="clear" w:color="auto" w:fill="FFFFFF"/>
+        </w:rPr>
+        <w:t xml:space="preserve"> 9-12 points</w:t>
+      </w:r>
     </w:p>
     <w:p>
       <w:pPr>
@@ -112,71 +148,81 @@
         </w:rPr>
         <w:t>Python</w:t>
       </w:r>
-    </w:p>
-    <w:p>
-      <w:pPr>
-        <w:rPr>
-          <w:rFonts w:ascii="GorditaWeb" w:hAnsi="GorditaWeb"/>
-          <w:color w:val="000000"/>
-          <w:sz w:val="27"/>
-          <w:szCs w:val="27"/>
-          <w:shd w:val="clear" w:color="auto" w:fill="FFFFFF"/>
-        </w:rPr>
-      </w:pPr>
-      <w:r>
-        <w:rPr>
-          <w:rFonts w:ascii="GorditaWeb" w:hAnsi="GorditaWeb"/>
-          <w:color w:val="000000"/>
-          <w:sz w:val="27"/>
-          <w:szCs w:val="27"/>
-          <w:shd w:val="clear" w:color="auto" w:fill="FFFFFF"/>
-        </w:rPr>
-        <w:t>You are educated and enjoy research, especially in science. You also love a good book when you have time to read. You pay attention to the details and you don't accept mistakes.</w:t>
-      </w:r>
-    </w:p>
-    <w:p>
-      <w:pPr>
-        <w:rPr>
-          <w:rFonts w:ascii="GorditaWeb" w:hAnsi="GorditaWeb"/>
-          <w:color w:val="000000"/>
-          <w:sz w:val="27"/>
-          <w:szCs w:val="27"/>
-          <w:shd w:val="clear" w:color="auto" w:fill="FFFFFF"/>
-        </w:rPr>
-      </w:pPr>
-      <w:r>
-        <w:rPr>
-          <w:rFonts w:ascii="GorditaWeb" w:hAnsi="GorditaWeb"/>
-          <w:color w:val="000000"/>
-          <w:sz w:val="27"/>
-          <w:szCs w:val="27"/>
-          <w:shd w:val="clear" w:color="auto" w:fill="FFFFFF"/>
-        </w:rPr>
-        <w:t>C++</w:t>
-      </w:r>
-    </w:p>
-    <w:p>
-      <w:pPr>
-        <w:rPr>
-          <w:rFonts w:ascii="GorditaWeb" w:hAnsi="GorditaWeb"/>
-          <w:color w:val="000000"/>
-          <w:sz w:val="27"/>
-          <w:szCs w:val="27"/>
-          <w:shd w:val="clear" w:color="auto" w:fill="FFFFFF"/>
-        </w:rPr>
-      </w:pPr>
-      <w:r>
-        <w:rPr>
-          <w:rFonts w:ascii="GorditaWeb" w:hAnsi="GorditaWeb"/>
-          <w:color w:val="000000"/>
-          <w:sz w:val="27"/>
-          <w:szCs w:val="27"/>
-          <w:shd w:val="clear" w:color="auto" w:fill="FFFFFF"/>
-        </w:rPr>
-        <w:t>You like to have fun, but you also know how to work hard. At work you know how to do your job and everyone else's. You are goal oriented and when you set a goal you stick to it.</w:t>
+      <w:r>
+        <w:rPr>
+          <w:rFonts w:ascii="GorditaWeb" w:hAnsi="GorditaWeb"/>
+          <w:color w:val="000000"/>
+          <w:sz w:val="27"/>
+          <w:szCs w:val="27"/>
+          <w:shd w:val="clear" w:color="auto" w:fill="FFFFFF"/>
+        </w:rPr>
+        <w:t xml:space="preserve"> 13-15points</w:t>
       </w:r>
       <w:bookmarkStart w:id="0" w:name="_GoBack"/>
       <w:bookmarkEnd w:id="0"/>
+    </w:p>
+    <w:p>
+      <w:pPr>
+        <w:rPr>
+          <w:rFonts w:ascii="GorditaWeb" w:hAnsi="GorditaWeb"/>
+          <w:color w:val="000000"/>
+          <w:sz w:val="27"/>
+          <w:szCs w:val="27"/>
+          <w:shd w:val="clear" w:color="auto" w:fill="FFFFFF"/>
+        </w:rPr>
+      </w:pPr>
+      <w:r>
+        <w:rPr>
+          <w:rFonts w:ascii="GorditaWeb" w:hAnsi="GorditaWeb"/>
+          <w:color w:val="000000"/>
+          <w:sz w:val="27"/>
+          <w:szCs w:val="27"/>
+          <w:shd w:val="clear" w:color="auto" w:fill="FFFFFF"/>
+        </w:rPr>
+        <w:t>You are educated and enjoy research, especially in science. You also love a good book when you have time to read. You pay attention to the details and you don't accept mistakes.</w:t>
+      </w:r>
+    </w:p>
+    <w:p>
+      <w:pPr>
+        <w:rPr>
+          <w:rFonts w:ascii="GorditaWeb" w:hAnsi="GorditaWeb"/>
+          <w:color w:val="000000"/>
+          <w:sz w:val="27"/>
+          <w:szCs w:val="27"/>
+          <w:shd w:val="clear" w:color="auto" w:fill="FFFFFF"/>
+        </w:rPr>
+      </w:pPr>
+      <w:r>
+        <w:rPr>
+          <w:rFonts w:ascii="GorditaWeb" w:hAnsi="GorditaWeb"/>
+          <w:color w:val="000000"/>
+          <w:sz w:val="27"/>
+          <w:szCs w:val="27"/>
+          <w:shd w:val="clear" w:color="auto" w:fill="FFFFFF"/>
+        </w:rPr>
+        <w:t>C++</w:t>
+      </w:r>
+    </w:p>
+    <w:p>
+      <w:pPr>
+        <w:rPr>
+          <w:rFonts w:ascii="GorditaWeb" w:hAnsi="GorditaWeb"/>
+          <w:color w:val="000000"/>
+          <w:sz w:val="27"/>
+          <w:szCs w:val="27"/>
+          <w:shd w:val="clear" w:color="auto" w:fill="FFFFFF"/>
+        </w:rPr>
+      </w:pPr>
+      <w:r>
+        <w:rPr>
+          <w:rFonts w:ascii="GorditaWeb" w:hAnsi="GorditaWeb"/>
+          <w:color w:val="000000"/>
+          <w:sz w:val="27"/>
+          <w:szCs w:val="27"/>
+          <w:shd w:val="clear" w:color="auto" w:fill="FFFFFF"/>
+        </w:rPr>
+        <w:t>You like to have fun, but you also know how to work hard. At work you know how to do your job and everyone else's. You are goal oriented and when you set a goal you stick to it.</w:t>
+      </w:r>
     </w:p>
     <w:p>
       <w:pPr>

</xml_diff>